<commit_message>
update scripts to create the outdated analysis and put files for the workshop into zip/
</commit_message>
<xml_diff>
--- a/zip/analysis_doc.docx
+++ b/zip/analysis_doc.docx
@@ -52,265 +52,44 @@
     </w:p>
     <w:p>
       <w:pPr>
-        <w:pStyle w:val="SourceCode"/>
-      </w:pPr>
-      <w:r>
-        <w:rPr>
-          <w:rStyle w:val="VerbatimChar"/>
-        </w:rPr>
-        <w:t xml:space="preserve">##      Geneid Chr Start   End Strand Length ...STAR.SRR014335.Aligned.out.sam</w:t>
-      </w:r>
-      <w:r>
-        <w:br/>
-      </w:r>
-      <w:r>
-        <w:rPr>
-          <w:rStyle w:val="VerbatimChar"/>
-        </w:rPr>
-        <w:t xml:space="preserve">## 1   YDL248W  IV  1802  2953      +   1152                                52</w:t>
-      </w:r>
-      <w:r>
-        <w:br/>
-      </w:r>
-      <w:r>
-        <w:rPr>
-          <w:rStyle w:val="VerbatimChar"/>
-        </w:rPr>
-        <w:t xml:space="preserve">## 2 YDL247W-A  IV  3762  3836      +     75                                 0</w:t>
-      </w:r>
-      <w:r>
-        <w:br/>
-      </w:r>
-      <w:r>
-        <w:rPr>
-          <w:rStyle w:val="VerbatimChar"/>
-        </w:rPr>
-        <w:t xml:space="preserve">## 3   YDL247W  IV  5985  7814      +   1830                                 2</w:t>
-      </w:r>
-      <w:r>
-        <w:br/>
-      </w:r>
-      <w:r>
-        <w:rPr>
-          <w:rStyle w:val="VerbatimChar"/>
-        </w:rPr>
-        <w:t xml:space="preserve">## 4   YDL246C  IV  8683  9756      -   1074                                 0</w:t>
-      </w:r>
-      <w:r>
-        <w:br/>
-      </w:r>
-      <w:r>
-        <w:rPr>
-          <w:rStyle w:val="VerbatimChar"/>
-        </w:rPr>
-        <w:t xml:space="preserve">## 5   YDL245C  IV 11657 13360      -   1704                                 0</w:t>
-      </w:r>
-      <w:r>
-        <w:br/>
-      </w:r>
-      <w:r>
-        <w:rPr>
-          <w:rStyle w:val="VerbatimChar"/>
-        </w:rPr>
-        <w:t xml:space="preserve">## 6   YDL244W  IV 16204 17226      +   1023                                 6</w:t>
-      </w:r>
-      <w:r>
-        <w:br/>
-      </w:r>
-      <w:r>
-        <w:rPr>
-          <w:rStyle w:val="VerbatimChar"/>
-        </w:rPr>
-        <w:t xml:space="preserve">##   ...STAR.SRR014336.Aligned.out.sam ...STAR.SRR014337.Aligned.out.sam</w:t>
-      </w:r>
-      <w:r>
-        <w:br/>
-      </w:r>
-      <w:r>
-        <w:rPr>
-          <w:rStyle w:val="VerbatimChar"/>
-        </w:rPr>
-        <w:t xml:space="preserve">## 1                                46                                36</w:t>
-      </w:r>
-      <w:r>
-        <w:br/>
-      </w:r>
-      <w:r>
-        <w:rPr>
-          <w:rStyle w:val="VerbatimChar"/>
-        </w:rPr>
-        <w:t xml:space="preserve">## 2                                 0                                 0</w:t>
-      </w:r>
-      <w:r>
-        <w:br/>
-      </w:r>
-      <w:r>
-        <w:rPr>
-          <w:rStyle w:val="VerbatimChar"/>
-        </w:rPr>
-        <w:t xml:space="preserve">## 3                                 4                                 2</w:t>
-      </w:r>
-      <w:r>
-        <w:br/>
-      </w:r>
-      <w:r>
-        <w:rPr>
-          <w:rStyle w:val="VerbatimChar"/>
-        </w:rPr>
-        <w:t xml:space="preserve">## 4                                 0                                 1</w:t>
-      </w:r>
-      <w:r>
-        <w:br/>
-      </w:r>
-      <w:r>
-        <w:rPr>
-          <w:rStyle w:val="VerbatimChar"/>
-        </w:rPr>
-        <w:t xml:space="preserve">## 5                                 3                                 0</w:t>
-      </w:r>
-      <w:r>
-        <w:br/>
-      </w:r>
-      <w:r>
-        <w:rPr>
-          <w:rStyle w:val="VerbatimChar"/>
-        </w:rPr>
-        <w:t xml:space="preserve">## 6                                 6                                 5</w:t>
-      </w:r>
-      <w:r>
-        <w:br/>
-      </w:r>
-      <w:r>
-        <w:rPr>
-          <w:rStyle w:val="VerbatimChar"/>
-        </w:rPr>
-        <w:t xml:space="preserve">##   ...STAR.SRR014339.Aligned.out.sam ...STAR.SRR014340.Aligned.out.sam</w:t>
-      </w:r>
-      <w:r>
-        <w:br/>
-      </w:r>
-      <w:r>
-        <w:rPr>
-          <w:rStyle w:val="VerbatimChar"/>
-        </w:rPr>
-        <w:t xml:space="preserve">## 1                                65                                70</w:t>
-      </w:r>
-      <w:r>
-        <w:br/>
-      </w:r>
-      <w:r>
-        <w:rPr>
-          <w:rStyle w:val="VerbatimChar"/>
-        </w:rPr>
-        <w:t xml:space="preserve">## 2                                 0                                 1</w:t>
-      </w:r>
-      <w:r>
-        <w:br/>
-      </w:r>
-      <w:r>
-        <w:rPr>
-          <w:rStyle w:val="VerbatimChar"/>
-        </w:rPr>
-        <w:t xml:space="preserve">## 3                                 6                                 8</w:t>
-      </w:r>
-      <w:r>
-        <w:br/>
-      </w:r>
-      <w:r>
-        <w:rPr>
-          <w:rStyle w:val="VerbatimChar"/>
-        </w:rPr>
-        <w:t xml:space="preserve">## 4                                 1                                 2</w:t>
-      </w:r>
-      <w:r>
-        <w:br/>
-      </w:r>
-      <w:r>
-        <w:rPr>
-          <w:rStyle w:val="VerbatimChar"/>
-        </w:rPr>
-        <w:t xml:space="preserve">## 5                                 5                                 7</w:t>
-      </w:r>
-      <w:r>
-        <w:br/>
-      </w:r>
-      <w:r>
-        <w:rPr>
-          <w:rStyle w:val="VerbatimChar"/>
-        </w:rPr>
-        <w:t xml:space="preserve">## 6                                20                                30</w:t>
-      </w:r>
-      <w:r>
-        <w:br/>
-      </w:r>
-      <w:r>
-        <w:rPr>
-          <w:rStyle w:val="VerbatimChar"/>
-        </w:rPr>
-        <w:t xml:space="preserve">##   ...STAR.SRR014341.Aligned.out.sam</w:t>
-      </w:r>
-      <w:r>
-        <w:br/>
-      </w:r>
-      <w:r>
-        <w:rPr>
-          <w:rStyle w:val="VerbatimChar"/>
-        </w:rPr>
-        <w:t xml:space="preserve">## 1                                78</w:t>
-      </w:r>
-      <w:r>
-        <w:br/>
-      </w:r>
-      <w:r>
-        <w:rPr>
-          <w:rStyle w:val="VerbatimChar"/>
-        </w:rPr>
-        <w:t xml:space="preserve">## 2                                 0</w:t>
-      </w:r>
-      <w:r>
-        <w:br/>
-      </w:r>
-      <w:r>
-        <w:rPr>
-          <w:rStyle w:val="VerbatimChar"/>
-        </w:rPr>
-        <w:t xml:space="preserve">## 3                                 5</w:t>
-      </w:r>
-      <w:r>
-        <w:br/>
-      </w:r>
-      <w:r>
-        <w:rPr>
-          <w:rStyle w:val="VerbatimChar"/>
-        </w:rPr>
-        <w:t xml:space="preserve">## 4                                 0</w:t>
-      </w:r>
-      <w:r>
-        <w:br/>
-      </w:r>
-      <w:r>
-        <w:rPr>
-          <w:rStyle w:val="VerbatimChar"/>
-        </w:rPr>
-        <w:t xml:space="preserve">## 5                                 4</w:t>
-      </w:r>
-      <w:r>
-        <w:br/>
-      </w:r>
-      <w:r>
-        <w:rPr>
-          <w:rStyle w:val="VerbatimChar"/>
-        </w:rPr>
-        <w:t xml:space="preserve">## 6                                19</w:t>
+        <w:pStyle w:val="FirstParagraph"/>
+      </w:pPr>
+      <w:r>
+        <w:t xml:space="preserve">The original dataset comes from a yeast RNA-seq experiment,</w:t>
+      </w:r>
+      <w:r>
+        <w:t xml:space="preserve"> </w:t>
+      </w:r>
+      <w:hyperlink r:id="rId20">
+        <w:r>
+          <w:rPr>
+            <w:rStyle w:val="Hyperlink"/>
+          </w:rPr>
+          <w:t xml:space="preserve">Lee et al 2008</w:t>
+        </w:r>
+      </w:hyperlink>
+      <w:r>
+        <w:t xml:space="preserve">. This analysis uses a subset of 6 samples (3 WT / 3 MT) to look at differential expression of Wild-type versus RNA degradation mutants using single end sequencing data.</w:t>
       </w:r>
     </w:p>
     <w:p>
       <w:pPr>
-        <w:pStyle w:val="FirstParagraph"/>
-      </w:pPr>
-      <w:r>
-        <w:t xml:space="preserve">This analysis will start to look at differential expression between the wild-type and mutant yeast strains.</w:t>
-      </w:r>
+        <w:pStyle w:val="BodyText"/>
+      </w:pPr>
+      <w:r>
+        <w:t xml:space="preserve">The count data was generated as part of the</w:t>
+      </w:r>
+      <w:r>
+        <w:t xml:space="preserve"> </w:t>
+      </w:r>
+      <w:hyperlink r:id="rId21">
+        <w:r>
+          <w:rPr>
+            <w:rStyle w:val="Hyperlink"/>
+          </w:rPr>
+          <w:t xml:space="preserve">Genomics Aotearoa RNA-seq workshop</w:t>
+        </w:r>
+      </w:hyperlink>
     </w:p>
     <w:p>
       <w:pPr>
@@ -334,13 +113,13 @@
               <a:graphicData uri="http://schemas.openxmlformats.org/drawingml/2006/picture">
                 <pic:pic>
                   <pic:nvPicPr>
-                    <pic:cNvPr descr="analysis_doc_files/figure-docx/unnamed-chunk-2-1.png" id="0" name="Picture"/>
+                    <pic:cNvPr descr="/home/murraycadzow/Git_repos/murraycadzow/tidy-projects/zip/analysis_doc_files/figure-docx/unnamed-chunk-3-1.png" id="0" name="Picture"/>
                     <pic:cNvPicPr>
                       <a:picLocks noChangeArrowheads="1" noChangeAspect="1"/>
                     </pic:cNvPicPr>
                   </pic:nvPicPr>
                   <pic:blipFill>
-                    <a:blip r:embed="rId20"/>
+                    <a:blip r:embed="rId22"/>
                     <a:stretch>
                       <a:fillRect/>
                     </a:stretch>
@@ -389,13 +168,13 @@
               <a:graphicData uri="http://schemas.openxmlformats.org/drawingml/2006/picture">
                 <pic:pic>
                   <pic:nvPicPr>
-                    <pic:cNvPr descr="analysis_doc_files/figure-docx/unnamed-chunk-3-1.png" id="0" name="Picture"/>
+                    <pic:cNvPr descr="/home/murraycadzow/Git_repos/murraycadzow/tidy-projects/zip/analysis_doc_files/figure-docx/unnamed-chunk-4-1.png" id="0" name="Picture"/>
                     <pic:cNvPicPr>
                       <a:picLocks noChangeArrowheads="1" noChangeAspect="1"/>
                     </pic:cNvPicPr>
                   </pic:nvPicPr>
                   <pic:blipFill>
-                    <a:blip r:embed="rId21"/>
+                    <a:blip r:embed="rId23"/>
                     <a:stretch>
                       <a:fillRect/>
                     </a:stretch>
@@ -420,6 +199,14 @@
             </a:graphic>
           </wp:inline>
         </w:drawing>
+      </w:r>
+    </w:p>
+    <w:p>
+      <w:pPr>
+        <w:pStyle w:val="BodyText"/>
+      </w:pPr>
+      <w:r>
+        <w:t xml:space="preserve">This has improved the visualisation of the data.</w:t>
       </w:r>
     </w:p>
     <w:sectPr/>

</xml_diff>